<commit_message>
Quiz Mood Questions ( Updated)
</commit_message>
<xml_diff>
--- a/Quiz Mood Questions.docx
+++ b/Quiz Mood Questions.docx
@@ -94,27 +94,19 @@
         <w:rPr>
           <w:lang w:val="en-GB"/>
         </w:rPr>
-        <w:t>Select the genre’s</w:t>
-      </w:r>
-      <w:r>
-        <w:rPr>
-          <w:lang w:val="en-GB"/>
-        </w:rPr>
-        <w:t xml:space="preserve"> you prefer to listen to? ( Pop, Hip Hop, R n B, Jazz, Electric </w:t>
-      </w:r>
-      <w:proofErr w:type="spellStart"/>
-      <w:r>
-        <w:rPr>
-          <w:lang w:val="en-GB"/>
-        </w:rPr>
-        <w:t>e.t.c</w:t>
-      </w:r>
-      <w:proofErr w:type="spellEnd"/>
-      <w:r>
-        <w:rPr>
-          <w:lang w:val="en-GB"/>
-        </w:rPr>
-        <w:t>)</w:t>
+        <w:t>Do you prefer listening to music which has a bas</w:t>
+      </w:r>
+      <w:r>
+        <w:rPr>
+          <w:lang w:val="en-GB"/>
+        </w:rPr>
+        <w:t>s</w:t>
+      </w:r>
+      <w:r>
+        <w:rPr>
+          <w:lang w:val="en-GB"/>
+        </w:rPr>
+        <w:t>?</w:t>
       </w:r>
     </w:p>
     <w:p>
@@ -132,21 +124,7 @@
         <w:rPr>
           <w:lang w:val="en-GB"/>
         </w:rPr>
-        <w:t xml:space="preserve">Would you like to listen to multicultural music? ( Indian, Arab, Caribbean, Oriental </w:t>
-      </w:r>
-      <w:proofErr w:type="spellStart"/>
-      <w:r>
-        <w:rPr>
-          <w:lang w:val="en-GB"/>
-        </w:rPr>
-        <w:t>e.t.c</w:t>
-      </w:r>
-      <w:proofErr w:type="spellEnd"/>
-      <w:r>
-        <w:rPr>
-          <w:lang w:val="en-GB"/>
-        </w:rPr>
-        <w:t>)</w:t>
+        <w:t>What kind of music do you listen to cheer to, to cheer you up?</w:t>
       </w:r>
     </w:p>
     <w:p>
@@ -164,7 +142,37 @@
         <w:rPr>
           <w:lang w:val="en-GB"/>
         </w:rPr>
-        <w:t>Do you prefer listening to music which has a base</w:t>
+        <w:t>Do you think music can conquer world peace?</w:t>
+      </w:r>
+    </w:p>
+    <w:p>
+      <w:pPr>
+        <w:pStyle w:val="ListParagraph"/>
+        <w:numPr>
+          <w:ilvl w:val="0"/>
+          <w:numId w:val="1"/>
+        </w:numPr>
+        <w:rPr>
+          <w:lang w:val="en-GB"/>
+        </w:rPr>
+      </w:pPr>
+      <w:r>
+        <w:rPr>
+          <w:lang w:val="en-GB"/>
+        </w:rPr>
+        <w:t>Does the volume of a song ever influence you</w:t>
+      </w:r>
+      <w:r>
+        <w:rPr>
+          <w:lang w:val="en-GB"/>
+        </w:rPr>
+        <w:t>r</w:t>
+      </w:r>
+      <w:r>
+        <w:rPr>
+          <w:lang w:val="en-GB"/>
+        </w:rPr>
+        <w:t xml:space="preserve"> enjoyment</w:t>
       </w:r>
       <w:r>
         <w:rPr>
@@ -188,13 +196,7 @@
         <w:rPr>
           <w:lang w:val="en-GB"/>
         </w:rPr>
-        <w:t>Select from the list what artists you like?</w:t>
-      </w:r>
-      <w:r>
-        <w:rPr>
-          <w:lang w:val="en-GB"/>
-        </w:rPr>
-        <w:t xml:space="preserve"> ( list of as many artists)</w:t>
+        <w:t>Are you grateful for everything you have?</w:t>
       </w:r>
     </w:p>
     <w:p>
@@ -212,7 +214,7 @@
         <w:rPr>
           <w:lang w:val="en-GB"/>
         </w:rPr>
-        <w:t>When do you listen to music the most? (choices)</w:t>
+        <w:t>Is your happiness unconditional?</w:t>
       </w:r>
     </w:p>
     <w:p>
@@ -230,7 +232,7 @@
         <w:rPr>
           <w:lang w:val="en-GB"/>
         </w:rPr>
-        <w:t>What kind of music do you listen to cheer to, to cheer you up?</w:t>
+        <w:t>Do you find happiness in the little things?</w:t>
       </w:r>
     </w:p>
     <w:p>
@@ -248,7 +250,19 @@
         <w:rPr>
           <w:lang w:val="en-GB"/>
         </w:rPr>
-        <w:t>Do you think music can conquer world peace?</w:t>
+        <w:t xml:space="preserve">If you had a time </w:t>
+      </w:r>
+      <w:r>
+        <w:rPr>
+          <w:lang w:val="en-GB"/>
+        </w:rPr>
+        <w:t>machine,</w:t>
+      </w:r>
+      <w:r>
+        <w:rPr>
+          <w:lang w:val="en-GB"/>
+        </w:rPr>
+        <w:t xml:space="preserve"> would you go back in time or would you visit the future?</w:t>
       </w:r>
     </w:p>
     <w:p>
@@ -266,19 +280,282 @@
         <w:rPr>
           <w:lang w:val="en-GB"/>
         </w:rPr>
-        <w:t>Does the volume of a song ever influence you</w:t>
-      </w:r>
-      <w:r>
-        <w:rPr>
-          <w:lang w:val="en-GB"/>
-        </w:rPr>
-        <w:t>r</w:t>
-      </w:r>
-      <w:r>
-        <w:rPr>
-          <w:lang w:val="en-GB"/>
-        </w:rPr>
-        <w:t xml:space="preserve"> enjoyment</w:t>
+        <w:t>Do you feel energised when you wake up in the morning?</w:t>
+      </w:r>
+    </w:p>
+    <w:p>
+      <w:pPr>
+        <w:pStyle w:val="ListParagraph"/>
+        <w:numPr>
+          <w:ilvl w:val="0"/>
+          <w:numId w:val="1"/>
+        </w:numPr>
+        <w:rPr>
+          <w:lang w:val="en-GB"/>
+        </w:rPr>
+      </w:pPr>
+      <w:r>
+        <w:rPr>
+          <w:lang w:val="en-GB"/>
+        </w:rPr>
+        <w:t>D</w:t>
+      </w:r>
+      <w:r>
+        <w:rPr>
+          <w:lang w:val="en-GB"/>
+        </w:rPr>
+        <w:t>id you have a good day?</w:t>
+      </w:r>
+    </w:p>
+    <w:p>
+      <w:pPr>
+        <w:rPr>
+          <w:lang w:val="en-GB"/>
+        </w:rPr>
+      </w:pPr>
+    </w:p>
+    <w:p>
+      <w:pPr>
+        <w:rPr>
+          <w:lang w:val="en-GB"/>
+        </w:rPr>
+      </w:pPr>
+      <w:r>
+        <w:rPr>
+          <w:lang w:val="en-GB"/>
+        </w:rPr>
+        <w:t>Sad</w:t>
+      </w:r>
+    </w:p>
+    <w:p>
+      <w:pPr>
+        <w:pStyle w:val="ListParagraph"/>
+        <w:numPr>
+          <w:ilvl w:val="0"/>
+          <w:numId w:val="3"/>
+        </w:numPr>
+        <w:rPr>
+          <w:lang w:val="en-GB"/>
+        </w:rPr>
+      </w:pPr>
+      <w:r>
+        <w:rPr>
+          <w:lang w:val="en-GB"/>
+        </w:rPr>
+        <w:t>Do certain instruments change the emotion you are feeling?</w:t>
+      </w:r>
+    </w:p>
+    <w:p>
+      <w:pPr>
+        <w:pStyle w:val="ListParagraph"/>
+        <w:numPr>
+          <w:ilvl w:val="0"/>
+          <w:numId w:val="3"/>
+        </w:numPr>
+        <w:rPr>
+          <w:lang w:val="en-GB"/>
+        </w:rPr>
+      </w:pPr>
+      <w:r>
+        <w:rPr>
+          <w:lang w:val="en-GB"/>
+        </w:rPr>
+        <w:t>Do you think sad songs enable for you to grow as a person?</w:t>
+      </w:r>
+    </w:p>
+    <w:p>
+      <w:pPr>
+        <w:pStyle w:val="ListParagraph"/>
+        <w:numPr>
+          <w:ilvl w:val="0"/>
+          <w:numId w:val="3"/>
+        </w:numPr>
+        <w:rPr>
+          <w:lang w:val="en-GB"/>
+        </w:rPr>
+      </w:pPr>
+      <w:r>
+        <w:rPr>
+          <w:lang w:val="en-GB"/>
+        </w:rPr>
+        <w:t>Do you listen to the lyrics of the song and relate with artists?</w:t>
+      </w:r>
+      <w:r>
+        <w:rPr>
+          <w:lang w:val="en-GB"/>
+        </w:rPr>
+        <w:t xml:space="preserve"> </w:t>
+      </w:r>
+    </w:p>
+    <w:p>
+      <w:pPr>
+        <w:pStyle w:val="ListParagraph"/>
+        <w:numPr>
+          <w:ilvl w:val="0"/>
+          <w:numId w:val="3"/>
+        </w:numPr>
+        <w:rPr>
+          <w:lang w:val="en-GB"/>
+        </w:rPr>
+      </w:pPr>
+      <w:r>
+        <w:rPr>
+          <w:lang w:val="en-GB"/>
+        </w:rPr>
+        <w:t>When you are sad do you listen to songs that relate to memory?</w:t>
+      </w:r>
+    </w:p>
+    <w:p>
+      <w:pPr>
+        <w:pStyle w:val="ListParagraph"/>
+        <w:numPr>
+          <w:ilvl w:val="0"/>
+          <w:numId w:val="3"/>
+        </w:numPr>
+        <w:rPr>
+          <w:lang w:val="en-GB"/>
+        </w:rPr>
+      </w:pPr>
+      <w:r>
+        <w:rPr>
+          <w:lang w:val="en-GB"/>
+        </w:rPr>
+        <w:t>Do you like who you are at this moment of time?</w:t>
+      </w:r>
+    </w:p>
+    <w:p>
+      <w:pPr>
+        <w:pStyle w:val="ListParagraph"/>
+        <w:numPr>
+          <w:ilvl w:val="0"/>
+          <w:numId w:val="3"/>
+        </w:numPr>
+        <w:rPr>
+          <w:lang w:val="en-GB"/>
+        </w:rPr>
+      </w:pPr>
+      <w:r>
+        <w:rPr>
+          <w:lang w:val="en-GB"/>
+        </w:rPr>
+        <w:t>Do you keep a journal?</w:t>
+      </w:r>
+    </w:p>
+    <w:p>
+      <w:pPr>
+        <w:pStyle w:val="ListParagraph"/>
+        <w:numPr>
+          <w:ilvl w:val="0"/>
+          <w:numId w:val="3"/>
+        </w:numPr>
+        <w:rPr>
+          <w:lang w:val="en-GB"/>
+        </w:rPr>
+      </w:pPr>
+      <w:r>
+        <w:rPr>
+          <w:lang w:val="en-GB"/>
+        </w:rPr>
+        <w:t>Are you holding onto something you want to let go off but you can’t?</w:t>
+      </w:r>
+    </w:p>
+    <w:p>
+      <w:pPr>
+        <w:pStyle w:val="ListParagraph"/>
+        <w:numPr>
+          <w:ilvl w:val="0"/>
+          <w:numId w:val="3"/>
+        </w:numPr>
+        <w:rPr>
+          <w:lang w:val="en-GB"/>
+        </w:rPr>
+      </w:pPr>
+      <w:r>
+        <w:rPr>
+          <w:lang w:val="en-GB"/>
+        </w:rPr>
+        <w:t>Do you feel guilty?</w:t>
+      </w:r>
+    </w:p>
+    <w:p>
+      <w:pPr>
+        <w:pStyle w:val="ListParagraph"/>
+        <w:numPr>
+          <w:ilvl w:val="0"/>
+          <w:numId w:val="3"/>
+        </w:numPr>
+        <w:rPr>
+          <w:lang w:val="en-GB"/>
+        </w:rPr>
+      </w:pPr>
+      <w:r>
+        <w:rPr>
+          <w:lang w:val="en-GB"/>
+        </w:rPr>
+        <w:t>Have you ever had your heart broken?</w:t>
+      </w:r>
+    </w:p>
+    <w:p>
+      <w:pPr>
+        <w:pStyle w:val="ListParagraph"/>
+        <w:numPr>
+          <w:ilvl w:val="0"/>
+          <w:numId w:val="3"/>
+        </w:numPr>
+        <w:rPr>
+          <w:lang w:val="en-GB"/>
+        </w:rPr>
+      </w:pPr>
+      <w:r>
+        <w:rPr>
+          <w:lang w:val="en-GB"/>
+        </w:rPr>
+        <w:t>Do you regret anything?</w:t>
+      </w:r>
+    </w:p>
+    <w:p>
+      <w:pPr>
+        <w:pStyle w:val="ListParagraph"/>
+        <w:rPr>
+          <w:lang w:val="en-GB"/>
+        </w:rPr>
+      </w:pPr>
+    </w:p>
+    <w:p>
+      <w:pPr>
+        <w:rPr>
+          <w:lang w:val="en-GB"/>
+        </w:rPr>
+      </w:pPr>
+      <w:r>
+        <w:rPr>
+          <w:lang w:val="en-GB"/>
+        </w:rPr>
+        <w:t>Love</w:t>
+      </w:r>
+    </w:p>
+    <w:p>
+      <w:pPr>
+        <w:pStyle w:val="ListParagraph"/>
+        <w:numPr>
+          <w:ilvl w:val="0"/>
+          <w:numId w:val="4"/>
+        </w:numPr>
+        <w:rPr>
+          <w:lang w:val="en-GB"/>
+        </w:rPr>
+      </w:pPr>
+      <w:r>
+        <w:rPr>
+          <w:lang w:val="en-GB"/>
+        </w:rPr>
+        <w:t>Do you prefer listening to music which has a bas</w:t>
+      </w:r>
+      <w:r>
+        <w:rPr>
+          <w:lang w:val="en-GB"/>
+        </w:rPr>
+        <w:t>s</w:t>
       </w:r>
       <w:r>
         <w:rPr>
@@ -292,284 +569,6 @@
         <w:pStyle w:val="ListParagraph"/>
         <w:numPr>
           <w:ilvl w:val="0"/>
-          <w:numId w:val="1"/>
-        </w:numPr>
-        <w:rPr>
-          <w:lang w:val="en-GB"/>
-        </w:rPr>
-      </w:pPr>
-      <w:r>
-        <w:rPr>
-          <w:lang w:val="en-GB"/>
-        </w:rPr>
-        <w:t>Name one song that makes you incredibly happy?</w:t>
-      </w:r>
-    </w:p>
-    <w:p>
-      <w:pPr>
-        <w:pStyle w:val="ListParagraph"/>
-        <w:numPr>
-          <w:ilvl w:val="0"/>
-          <w:numId w:val="1"/>
-        </w:numPr>
-        <w:rPr>
-          <w:lang w:val="en-GB"/>
-        </w:rPr>
-      </w:pPr>
-    </w:p>
-    <w:p>
-      <w:pPr>
-        <w:rPr>
-          <w:lang w:val="en-GB"/>
-        </w:rPr>
-      </w:pPr>
-    </w:p>
-    <w:p>
-      <w:pPr>
-        <w:rPr>
-          <w:lang w:val="en-GB"/>
-        </w:rPr>
-      </w:pPr>
-      <w:r>
-        <w:rPr>
-          <w:lang w:val="en-GB"/>
-        </w:rPr>
-        <w:t>Sad</w:t>
-      </w:r>
-    </w:p>
-    <w:p>
-      <w:pPr>
-        <w:pStyle w:val="ListParagraph"/>
-        <w:numPr>
-          <w:ilvl w:val="0"/>
-          <w:numId w:val="3"/>
-        </w:numPr>
-        <w:rPr>
-          <w:lang w:val="en-GB"/>
-        </w:rPr>
-      </w:pPr>
-      <w:r>
-        <w:rPr>
-          <w:lang w:val="en-GB"/>
-        </w:rPr>
-        <w:t xml:space="preserve">Select the genre’s you prefer to listen to? ( Pop, Hip Hop, R n B, Jazz, Electric </w:t>
-      </w:r>
-      <w:proofErr w:type="spellStart"/>
-      <w:r>
-        <w:rPr>
-          <w:lang w:val="en-GB"/>
-        </w:rPr>
-        <w:t>e.t.c</w:t>
-      </w:r>
-      <w:proofErr w:type="spellEnd"/>
-      <w:r>
-        <w:rPr>
-          <w:lang w:val="en-GB"/>
-        </w:rPr>
-        <w:t>)</w:t>
-      </w:r>
-    </w:p>
-    <w:p>
-      <w:pPr>
-        <w:pStyle w:val="ListParagraph"/>
-        <w:numPr>
-          <w:ilvl w:val="0"/>
-          <w:numId w:val="3"/>
-        </w:numPr>
-        <w:rPr>
-          <w:lang w:val="en-GB"/>
-        </w:rPr>
-      </w:pPr>
-      <w:r>
-        <w:rPr>
-          <w:lang w:val="en-GB"/>
-        </w:rPr>
-        <w:t xml:space="preserve">Would you like to listen to multicultural music? ( Indian, Arab, Caribbean, Oriental </w:t>
-      </w:r>
-      <w:proofErr w:type="spellStart"/>
-      <w:r>
-        <w:rPr>
-          <w:lang w:val="en-GB"/>
-        </w:rPr>
-        <w:t>e.t.c</w:t>
-      </w:r>
-      <w:proofErr w:type="spellEnd"/>
-      <w:r>
-        <w:rPr>
-          <w:lang w:val="en-GB"/>
-        </w:rPr>
-        <w:t>)</w:t>
-      </w:r>
-    </w:p>
-    <w:p>
-      <w:pPr>
-        <w:pStyle w:val="ListParagraph"/>
-        <w:numPr>
-          <w:ilvl w:val="0"/>
-          <w:numId w:val="3"/>
-        </w:numPr>
-        <w:rPr>
-          <w:lang w:val="en-GB"/>
-        </w:rPr>
-      </w:pPr>
-      <w:r>
-        <w:rPr>
-          <w:lang w:val="en-GB"/>
-        </w:rPr>
-        <w:t>Do you prefer listening to music which has a base?</w:t>
-      </w:r>
-    </w:p>
-    <w:p>
-      <w:pPr>
-        <w:pStyle w:val="ListParagraph"/>
-        <w:numPr>
-          <w:ilvl w:val="0"/>
-          <w:numId w:val="3"/>
-        </w:numPr>
-        <w:rPr>
-          <w:lang w:val="en-GB"/>
-        </w:rPr>
-      </w:pPr>
-      <w:r>
-        <w:rPr>
-          <w:lang w:val="en-GB"/>
-        </w:rPr>
-        <w:t>Select from the list what artists you like? ( list of as many artists)</w:t>
-      </w:r>
-    </w:p>
-    <w:p>
-      <w:pPr>
-        <w:pStyle w:val="ListParagraph"/>
-        <w:numPr>
-          <w:ilvl w:val="0"/>
-          <w:numId w:val="3"/>
-        </w:numPr>
-        <w:rPr>
-          <w:lang w:val="en-GB"/>
-        </w:rPr>
-      </w:pPr>
-      <w:r>
-        <w:rPr>
-          <w:lang w:val="en-GB"/>
-        </w:rPr>
-        <w:t>Do certain instruments change the emotion you are feeling?</w:t>
-      </w:r>
-    </w:p>
-    <w:p>
-      <w:pPr>
-        <w:pStyle w:val="ListParagraph"/>
-        <w:numPr>
-          <w:ilvl w:val="0"/>
-          <w:numId w:val="3"/>
-        </w:numPr>
-        <w:rPr>
-          <w:lang w:val="en-GB"/>
-        </w:rPr>
-      </w:pPr>
-      <w:r>
-        <w:rPr>
-          <w:lang w:val="en-GB"/>
-        </w:rPr>
-        <w:t>Do you think sad songs enable for you to grow as a person?</w:t>
-      </w:r>
-    </w:p>
-    <w:p>
-      <w:pPr>
-        <w:pStyle w:val="ListParagraph"/>
-        <w:numPr>
-          <w:ilvl w:val="0"/>
-          <w:numId w:val="3"/>
-        </w:numPr>
-        <w:rPr>
-          <w:lang w:val="en-GB"/>
-        </w:rPr>
-      </w:pPr>
-      <w:r>
-        <w:rPr>
-          <w:lang w:val="en-GB"/>
-        </w:rPr>
-        <w:t>Do you listen to the lyrics of the song and relate with artists?</w:t>
-      </w:r>
-      <w:r>
-        <w:rPr>
-          <w:lang w:val="en-GB"/>
-        </w:rPr>
-        <w:t xml:space="preserve"> If so who?</w:t>
-      </w:r>
-    </w:p>
-    <w:p>
-      <w:pPr>
-        <w:pStyle w:val="ListParagraph"/>
-        <w:numPr>
-          <w:ilvl w:val="0"/>
-          <w:numId w:val="3"/>
-        </w:numPr>
-        <w:rPr>
-          <w:lang w:val="en-GB"/>
-        </w:rPr>
-      </w:pPr>
-      <w:r>
-        <w:rPr>
-          <w:lang w:val="en-GB"/>
-        </w:rPr>
-        <w:t>When you are sad do you listen to songs that relate to memory?</w:t>
-      </w:r>
-    </w:p>
-    <w:p>
-      <w:pPr>
-        <w:pStyle w:val="ListParagraph"/>
-        <w:numPr>
-          <w:ilvl w:val="0"/>
-          <w:numId w:val="3"/>
-        </w:numPr>
-        <w:rPr>
-          <w:lang w:val="en-GB"/>
-        </w:rPr>
-      </w:pPr>
-      <w:r>
-        <w:rPr>
-          <w:lang w:val="en-GB"/>
-        </w:rPr>
-        <w:t>When sad do you ever find yourself listening a track that you hate and makes you even more upset?</w:t>
-      </w:r>
-    </w:p>
-    <w:p>
-      <w:pPr>
-        <w:pStyle w:val="ListParagraph"/>
-        <w:numPr>
-          <w:ilvl w:val="0"/>
-          <w:numId w:val="3"/>
-        </w:numPr>
-        <w:rPr>
-          <w:lang w:val="en-GB"/>
-        </w:rPr>
-      </w:pPr>
-    </w:p>
-    <w:p>
-      <w:pPr>
-        <w:rPr>
-          <w:lang w:val="en-GB"/>
-        </w:rPr>
-      </w:pPr>
-    </w:p>
-    <w:p>
-      <w:pPr>
-        <w:rPr>
-          <w:lang w:val="en-GB"/>
-        </w:rPr>
-      </w:pPr>
-      <w:r>
-        <w:rPr>
-          <w:lang w:val="en-GB"/>
-        </w:rPr>
-        <w:t>Love</w:t>
-      </w:r>
-    </w:p>
-    <w:p>
-      <w:pPr>
-        <w:pStyle w:val="ListParagraph"/>
-        <w:numPr>
-          <w:ilvl w:val="0"/>
           <w:numId w:val="4"/>
         </w:numPr>
         <w:rPr>
@@ -580,21 +579,7 @@
         <w:rPr>
           <w:lang w:val="en-GB"/>
         </w:rPr>
-        <w:t xml:space="preserve">Select the genre’s you prefer to listen to? ( Pop, Hip Hop, R n B, Jazz, Electric </w:t>
-      </w:r>
-      <w:proofErr w:type="spellStart"/>
-      <w:r>
-        <w:rPr>
-          <w:lang w:val="en-GB"/>
-        </w:rPr>
-        <w:t>e.t.c</w:t>
-      </w:r>
-      <w:proofErr w:type="spellEnd"/>
-      <w:r>
-        <w:rPr>
-          <w:lang w:val="en-GB"/>
-        </w:rPr>
-        <w:t>)</w:t>
+        <w:t>Do you ever watch a music video and imagine that is you and your partner?</w:t>
       </w:r>
     </w:p>
     <w:p>
@@ -612,21 +597,7 @@
         <w:rPr>
           <w:lang w:val="en-GB"/>
         </w:rPr>
-        <w:t xml:space="preserve">Would you like to listen to multicultural music? ( Indian, Arab, Caribbean, Oriental </w:t>
-      </w:r>
-      <w:proofErr w:type="spellStart"/>
-      <w:r>
-        <w:rPr>
-          <w:lang w:val="en-GB"/>
-        </w:rPr>
-        <w:t>e.t.c</w:t>
-      </w:r>
-      <w:proofErr w:type="spellEnd"/>
-      <w:r>
-        <w:rPr>
-          <w:lang w:val="en-GB"/>
-        </w:rPr>
-        <w:t>)</w:t>
+        <w:t>Would you say you cry over love songs when there is a happy ending?</w:t>
       </w:r>
     </w:p>
     <w:p>
@@ -644,7 +615,7 @@
         <w:rPr>
           <w:lang w:val="en-GB"/>
         </w:rPr>
-        <w:t>Do you prefer listening to music which has a base?</w:t>
+        <w:t>Do you still listen to love songs if or were to go through a heart break?</w:t>
       </w:r>
     </w:p>
     <w:p>
@@ -662,19 +633,7 @@
         <w:rPr>
           <w:lang w:val="en-GB"/>
         </w:rPr>
-        <w:t xml:space="preserve">Select from the list what artists you like? ( </w:t>
-      </w:r>
-      <w:r>
-        <w:rPr>
-          <w:lang w:val="en-GB"/>
-        </w:rPr>
-        <w:t>L</w:t>
-      </w:r>
-      <w:r>
-        <w:rPr>
-          <w:lang w:val="en-GB"/>
-        </w:rPr>
-        <w:t>ist of as many artists)</w:t>
+        <w:t>Do you believe in love at first sight?</w:t>
       </w:r>
     </w:p>
     <w:p>
@@ -692,7 +651,7 @@
         <w:rPr>
           <w:lang w:val="en-GB"/>
         </w:rPr>
-        <w:t xml:space="preserve">What song would you want to dance to on your wedding day? </w:t>
+        <w:t>Is love important to you?</w:t>
       </w:r>
     </w:p>
     <w:p>
@@ -710,7 +669,7 @@
         <w:rPr>
           <w:lang w:val="en-GB"/>
         </w:rPr>
-        <w:t>Do you ever watch a music video and imagine that is you and your partner?</w:t>
+        <w:t>Do you think love can change a person?</w:t>
       </w:r>
     </w:p>
     <w:p>
@@ -728,7 +687,7 @@
         <w:rPr>
           <w:lang w:val="en-GB"/>
         </w:rPr>
-        <w:t>Would you say you cry over love songs when there is a happy ending?</w:t>
+        <w:t>Would you still be able to love again if someone broke your heart?</w:t>
       </w:r>
     </w:p>
     <w:p>
@@ -746,7 +705,7 @@
         <w:rPr>
           <w:lang w:val="en-GB"/>
         </w:rPr>
-        <w:t>What is a song that would make you fall in love?</w:t>
+        <w:t>Do you like the feeling of love?</w:t>
       </w:r>
     </w:p>
     <w:p>
@@ -764,36 +723,30 @@
         <w:rPr>
           <w:lang w:val="en-GB"/>
         </w:rPr>
-        <w:lastRenderedPageBreak/>
-        <w:t>Do you still listen to love songs if or were to go through a heart break?</w:t>
-      </w:r>
-    </w:p>
-    <w:p>
-      <w:pPr>
-        <w:pStyle w:val="ListParagraph"/>
-        <w:numPr>
-          <w:ilvl w:val="0"/>
-          <w:numId w:val="4"/>
-        </w:numPr>
-        <w:rPr>
-          <w:lang w:val="en-GB"/>
-        </w:rPr>
-      </w:pPr>
-    </w:p>
-    <w:p>
-      <w:pPr>
-        <w:rPr>
-          <w:lang w:val="en-GB"/>
-        </w:rPr>
-      </w:pPr>
-      <w:r>
-        <w:rPr>
-          <w:lang w:val="en-GB"/>
-        </w:rPr>
-        <w:t xml:space="preserve"> </w:t>
+        <w:t>Do you feel</w:t>
+      </w:r>
+      <w:r>
+        <w:rPr>
+          <w:lang w:val="en-GB"/>
+        </w:rPr>
+        <w:t xml:space="preserve"> love can fade away?</w:t>
       </w:r>
       <w:bookmarkStart w:id="0" w:name="_GoBack"/>
       <w:bookmarkEnd w:id="0"/>
+    </w:p>
+    <w:p>
+      <w:pPr>
+        <w:rPr>
+          <w:lang w:val="en-GB"/>
+        </w:rPr>
+      </w:pPr>
+      <w:r>
+        <w:rPr>
+          <w:lang w:val="en-GB"/>
+        </w:rPr>
+        <w:lastRenderedPageBreak/>
+        <w:t xml:space="preserve"> </w:t>
+      </w:r>
     </w:p>
     <w:sectPr>
       <w:headerReference w:type="default" r:id="rId7"/>
@@ -1273,7 +1226,7 @@
       </w:pPr>
     </w:pPrDefault>
   </w:docDefaults>
-  <w:latentStyles w:defLockedState="0" w:defUIPriority="99" w:defSemiHidden="0" w:defUnhideWhenUsed="0" w:defQFormat="0" w:count="377">
+  <w:latentStyles w:defLockedState="0" w:defUIPriority="99" w:defSemiHidden="0" w:defUnhideWhenUsed="0" w:defQFormat="0" w:count="376">
     <w:lsdException w:name="Normal" w:uiPriority="0" w:qFormat="1"/>
     <w:lsdException w:name="heading 1" w:uiPriority="9" w:qFormat="1"/>
     <w:lsdException w:name="heading 2" w:semiHidden="1" w:uiPriority="9" w:unhideWhenUsed="1" w:qFormat="1"/>
@@ -1379,6 +1332,7 @@
     <w:lsdException w:name="HTML Sample" w:semiHidden="1" w:unhideWhenUsed="1"/>
     <w:lsdException w:name="HTML Typewriter" w:semiHidden="1" w:unhideWhenUsed="1"/>
     <w:lsdException w:name="HTML Variable" w:semiHidden="1" w:unhideWhenUsed="1"/>
+    <w:lsdException w:name="Normal Table" w:semiHidden="1" w:unhideWhenUsed="1"/>
     <w:lsdException w:name="annotation subject" w:semiHidden="1" w:unhideWhenUsed="1"/>
     <w:lsdException w:name="No List" w:semiHidden="1" w:unhideWhenUsed="1"/>
     <w:lsdException w:name="Outline List 1" w:semiHidden="1" w:unhideWhenUsed="1"/>
@@ -1424,9 +1378,11 @@
     <w:lsdException w:name="Table Subtle 1" w:semiHidden="1" w:unhideWhenUsed="1"/>
     <w:lsdException w:name="Table Subtle 2" w:semiHidden="1" w:unhideWhenUsed="1"/>
     <w:lsdException w:name="Table Web 1" w:semiHidden="1" w:unhideWhenUsed="1"/>
+    <w:lsdException w:name="Table Web 2" w:semiHidden="1" w:unhideWhenUsed="1"/>
     <w:lsdException w:name="Table Web 3" w:semiHidden="1" w:unhideWhenUsed="1"/>
     <w:lsdException w:name="Balloon Text" w:semiHidden="1" w:unhideWhenUsed="1"/>
     <w:lsdException w:name="Table Grid" w:uiPriority="39"/>
+    <w:lsdException w:name="Table Theme" w:semiHidden="1" w:unhideWhenUsed="1"/>
     <w:lsdException w:name="Placeholder Text" w:semiHidden="1"/>
     <w:lsdException w:name="No Spacing" w:uiPriority="1" w:qFormat="1"/>
     <w:lsdException w:name="Light Shading" w:uiPriority="60"/>
@@ -1647,7 +1603,6 @@
     <w:lsdException w:name="Hashtag" w:semiHidden="1" w:unhideWhenUsed="1"/>
     <w:lsdException w:name="Unresolved Mention" w:semiHidden="1" w:unhideWhenUsed="1"/>
     <w:lsdException w:name="Smart Link" w:semiHidden="1" w:unhideWhenUsed="1"/>
-    <w:lsdException w:name="Smart Link Error" w:semiHidden="1" w:unhideWhenUsed="1"/>
   </w:latentStyles>
   <w:style w:type="paragraph" w:default="1" w:styleId="Normal">
     <w:name w:val="Normal"/>

</xml_diff>